<commit_message>
Updates based on feedback from user course
</commit_message>
<xml_diff>
--- a/documents/RI_intro2024.docx
+++ b/documents/RI_intro2024.docx
@@ -2542,7 +2542,7 @@
           <w:noProof/>
         </w:rPr>
         <w:drawing>
-          <wp:anchor distT="0" distB="0" distL="114300" distR="114300" simplePos="0" relativeHeight="251681792" behindDoc="0" locked="0" layoutInCell="1" allowOverlap="1" wp14:anchorId="56ED9766" wp14:editId="5495F98C">
+          <wp:anchor distT="0" distB="0" distL="114300" distR="114300" simplePos="0" relativeHeight="251681792" behindDoc="0" locked="0" layoutInCell="1" allowOverlap="1" wp14:anchorId="56ED9766" wp14:editId="2888E8F2">
             <wp:simplePos x="0" y="0"/>
             <wp:positionH relativeFrom="column">
               <wp:posOffset>3235629</wp:posOffset>
@@ -3617,19 +3617,7 @@
           <w:rPr>
             <w:rStyle w:val="Hyperlink"/>
           </w:rPr>
-          <w:t>https://resinsight.org/3d-main-window/derive</w:t>
-        </w:r>
-        <w:r>
-          <w:rPr>
-            <w:rStyle w:val="Hyperlink"/>
-          </w:rPr>
-          <w:t>d</w:t>
-        </w:r>
-        <w:r>
-          <w:rPr>
-            <w:rStyle w:val="Hyperlink"/>
-          </w:rPr>
-          <w:t>results/</w:t>
+          <w:t>https://resinsight.org/3d-main-window/derivedresults/</w:t>
         </w:r>
       </w:hyperlink>
       <w:bookmarkEnd w:id="7"/>
@@ -3641,19 +3629,7 @@
           <w:rPr>
             <w:rStyle w:val="Hyperlink"/>
           </w:rPr>
-          <w:t>https://resinsight.org/3d-main-window/gridpropert</w:t>
-        </w:r>
-        <w:r>
-          <w:rPr>
-            <w:rStyle w:val="Hyperlink"/>
-          </w:rPr>
-          <w:t>y</w:t>
-        </w:r>
-        <w:r>
-          <w:rPr>
-            <w:rStyle w:val="Hyperlink"/>
-          </w:rPr>
-          <w:t>calculator/</w:t>
+          <w:t>https://resinsight.org/3d-main-window/gridpropertycalculator/</w:t>
         </w:r>
       </w:hyperlink>
       <w:r>
@@ -4825,7 +4801,7 @@
         </w:rPr>
       </w:pPr>
       <w:r>
-        <w:t>Import grid data using “Import Eclipse Case” from folder “</w:t>
+        <w:t>Import gri data using “Import Eclipse Case” from folder “</w:t>
       </w:r>
       <w:r>
         <w:t>model-data/</w:t>
@@ -5347,23 +5323,20 @@
         </w:rPr>
       </w:pPr>
       <w:r>
-        <w:rPr>
-          <w:noProof/>
-        </w:rPr>
         <w:lastRenderedPageBreak/>
         <w:drawing>
-          <wp:anchor distT="0" distB="0" distL="114300" distR="114300" simplePos="0" relativeHeight="251687936" behindDoc="0" locked="0" layoutInCell="1" allowOverlap="1" wp14:anchorId="0F6CE83A" wp14:editId="3051FF61">
+          <wp:anchor distT="0" distB="0" distL="114300" distR="114300" simplePos="0" relativeHeight="251713536" behindDoc="0" locked="0" layoutInCell="1" allowOverlap="1" wp14:anchorId="375EB2BE" wp14:editId="7EA55A5F">
             <wp:simplePos x="0" y="0"/>
-            <wp:positionH relativeFrom="margin">
-              <wp:posOffset>913907</wp:posOffset>
+            <wp:positionH relativeFrom="column">
+              <wp:posOffset>1098550</wp:posOffset>
             </wp:positionH>
             <wp:positionV relativeFrom="paragraph">
-              <wp:posOffset>681308</wp:posOffset>
+              <wp:posOffset>597535</wp:posOffset>
             </wp:positionV>
-            <wp:extent cx="5008728" cy="3580415"/>
-            <wp:effectExtent l="0" t="0" r="1905" b="1270"/>
+            <wp:extent cx="4984750" cy="4197412"/>
+            <wp:effectExtent l="0" t="0" r="6350" b="0"/>
             <wp:wrapNone/>
-            <wp:docPr id="29" name="Picture 29"/>
+            <wp:docPr id="1187927696" name="Picture 1" descr="A screenshot of a computer&#10;&#10;Description automatically generated"/>
             <wp:cNvGraphicFramePr>
               <a:graphicFrameLocks xmlns:a="http://schemas.openxmlformats.org/drawingml/2006/main" noChangeAspect="1"/>
             </wp:cNvGraphicFramePr>
@@ -5371,7 +5344,7 @@
               <a:graphicData uri="http://schemas.openxmlformats.org/drawingml/2006/picture">
                 <pic:pic xmlns:pic="http://schemas.openxmlformats.org/drawingml/2006/picture">
                   <pic:nvPicPr>
-                    <pic:cNvPr id="1" name=""/>
+                    <pic:cNvPr id="1187927696" name="Picture 1" descr="A screenshot of a computer&#10;&#10;Description automatically generated"/>
                     <pic:cNvPicPr/>
                   </pic:nvPicPr>
                   <pic:blipFill>
@@ -5389,7 +5362,7 @@
                   <pic:spPr>
                     <a:xfrm>
                       <a:off x="0" y="0"/>
-                      <a:ext cx="5008728" cy="3580415"/>
+                      <a:ext cx="5000258" cy="4210470"/>
                     </a:xfrm>
                     <a:prstGeom prst="rect">
                       <a:avLst/>
@@ -5551,6 +5524,7 @@
         </w:rPr>
       </w:pPr>
     </w:p>
+    <w:p/>
     <w:p>
       <w:pPr>
         <w:rPr>
@@ -5569,7 +5543,7 @@
     <w:p>
       <w:pPr>
         <w:rPr>
-          <w:color w:val="000000" w:themeColor="text1"/>
+          <w:rStyle w:val="Hyperlink"/>
         </w:rPr>
       </w:pPr>
       <w:hyperlink r:id="rId37" w:anchor="flow-diagnostic-results" w:history="1">
@@ -5580,13 +5554,6 @@
           <w:t>https://resinsight.org/3d-main-window/cellresults/#flow-diagnostic-results</w:t>
         </w:r>
       </w:hyperlink>
-    </w:p>
-    <w:p>
-      <w:pPr>
-        <w:rPr>
-          <w:rStyle w:val="Hyperlink"/>
-        </w:rPr>
-      </w:pPr>
     </w:p>
     <w:p>
       <w:pPr>
@@ -5925,7 +5892,7 @@
           <w:color w:val="000000" w:themeColor="text1"/>
         </w:rPr>
         <w:drawing>
-          <wp:anchor distT="0" distB="0" distL="114300" distR="114300" simplePos="0" relativeHeight="251709440" behindDoc="0" locked="0" layoutInCell="1" allowOverlap="1" wp14:anchorId="2A9A2A64" wp14:editId="7C25E382">
+          <wp:anchor distT="0" distB="0" distL="114300" distR="114300" simplePos="0" relativeHeight="251709440" behindDoc="0" locked="0" layoutInCell="1" allowOverlap="1" wp14:anchorId="2A9A2A64" wp14:editId="409065FC">
             <wp:simplePos x="0" y="0"/>
             <wp:positionH relativeFrom="column">
               <wp:posOffset>485030</wp:posOffset>
@@ -6555,7 +6522,7 @@
           <w:noProof/>
         </w:rPr>
         <w:drawing>
-          <wp:inline distT="0" distB="0" distL="0" distR="0" wp14:anchorId="0859192E" wp14:editId="53E7BC0B">
+          <wp:inline distT="0" distB="0" distL="0" distR="0" wp14:anchorId="0859192E" wp14:editId="724E4A97">
             <wp:extent cx="2962656" cy="2566686"/>
             <wp:effectExtent l="0" t="0" r="9525" b="5080"/>
             <wp:docPr id="2454855" name="Picture 1" descr="A graph with blue lines&#10;&#10;Description automatically generated"/>
@@ -7157,6 +7124,9 @@
         <w:jc w:val="center"/>
       </w:pPr>
       <w:r>
+        <w:rPr>
+          <w:noProof/>
+        </w:rPr>
         <w:drawing>
           <wp:inline distT="0" distB="0" distL="0" distR="0" wp14:anchorId="2034BD24" wp14:editId="00C05500">
             <wp:extent cx="3786368" cy="2711450"/>
@@ -7219,6 +7189,9 @@
         <w:pStyle w:val="ListParagraph"/>
       </w:pPr>
       <w:r>
+        <w:rPr>
+          <w:noProof/>
+        </w:rPr>
         <w:drawing>
           <wp:inline distT="0" distB="0" distL="0" distR="0" wp14:anchorId="0EA645B7" wp14:editId="2F47F011">
             <wp:extent cx="3613150" cy="366552"/>
@@ -7541,7 +7514,7 @@
           <w:color w:val="2F5496" w:themeColor="accent1" w:themeShade="BF"/>
         </w:rPr>
         <w:drawing>
-          <wp:anchor distT="0" distB="0" distL="114300" distR="114300" simplePos="0" relativeHeight="251704320" behindDoc="0" locked="0" layoutInCell="1" allowOverlap="1" wp14:anchorId="13E1E0D7" wp14:editId="6B165C81">
+          <wp:anchor distT="0" distB="0" distL="114300" distR="114300" simplePos="0" relativeHeight="251704320" behindDoc="0" locked="0" layoutInCell="1" allowOverlap="1" wp14:anchorId="13E1E0D7" wp14:editId="59E2F142">
             <wp:simplePos x="0" y="0"/>
             <wp:positionH relativeFrom="column">
               <wp:posOffset>492981</wp:posOffset>
@@ -7773,7 +7746,7 @@
           <w:noProof/>
         </w:rPr>
         <w:drawing>
-          <wp:anchor distT="0" distB="0" distL="114300" distR="114300" simplePos="0" relativeHeight="251706368" behindDoc="0" locked="0" layoutInCell="1" allowOverlap="1" wp14:anchorId="31704D01" wp14:editId="5D1433DC">
+          <wp:anchor distT="0" distB="0" distL="114300" distR="114300" simplePos="0" relativeHeight="251706368" behindDoc="0" locked="0" layoutInCell="1" allowOverlap="1" wp14:anchorId="31704D01" wp14:editId="4A848B5B">
             <wp:simplePos x="0" y="0"/>
             <wp:positionH relativeFrom="column">
               <wp:posOffset>4356928</wp:posOffset>
@@ -8450,7 +8423,7 @@
           <w:noProof/>
         </w:rPr>
         <w:drawing>
-          <wp:anchor distT="0" distB="0" distL="114300" distR="114300" simplePos="0" relativeHeight="251710464" behindDoc="0" locked="0" layoutInCell="1" allowOverlap="1" wp14:anchorId="2C38633C" wp14:editId="7B072B47">
+          <wp:anchor distT="0" distB="0" distL="114300" distR="114300" simplePos="0" relativeHeight="251710464" behindDoc="0" locked="0" layoutInCell="1" allowOverlap="1" wp14:anchorId="2C38633C" wp14:editId="0A67C887">
             <wp:simplePos x="0" y="0"/>
             <wp:positionH relativeFrom="column">
               <wp:posOffset>4319517</wp:posOffset>
@@ -9609,10 +9582,6 @@
       <w:r>
         <w:t>multiple summary cases as standalone cases</w:t>
       </w:r>
-      <w:r>
-        <w:br/>
-        <w:t>(NB! Does not work in 2023.06)</w:t>
-      </w:r>
     </w:p>
     <w:p>
       <w:pPr>
@@ -9794,7 +9763,23 @@
         <w:t xml:space="preserve">In the </w:t>
       </w:r>
       <w:r>
-        <w:t>plot area, activate the right-click menu and select “Save As Plot Template”</w:t>
+        <w:rPr>
+          <w:b/>
+          <w:bCs/>
+        </w:rPr>
+        <w:t>Project Tree</w:t>
+      </w:r>
+      <w:r>
+        <w:t xml:space="preserve">, </w:t>
+      </w:r>
+      <w:r>
+        <w:t xml:space="preserve">activate the right-click menu </w:t>
+      </w:r>
+      <w:r>
+        <w:t xml:space="preserve">of the plot </w:t>
+      </w:r>
+      <w:r>
+        <w:t>and select “Save As Plot Template”</w:t>
       </w:r>
       <w:r>
         <w:t>.</w:t>
@@ -9807,6 +9792,46 @@
       </w:r>
       <w:r>
         <w:t>name “wopr_two_cases”</w:t>
+      </w:r>
+      <w:r>
+        <w:br/>
+      </w:r>
+      <w:r>
+        <w:drawing>
+          <wp:inline distT="0" distB="0" distL="0" distR="0" wp14:anchorId="79B8874D" wp14:editId="2EEFC624">
+            <wp:extent cx="2622550" cy="832913"/>
+            <wp:effectExtent l="0" t="0" r="6350" b="5715"/>
+            <wp:docPr id="1671306127" name="Picture 1"/>
+            <wp:cNvGraphicFramePr>
+              <a:graphicFrameLocks xmlns:a="http://schemas.openxmlformats.org/drawingml/2006/main" noChangeAspect="1"/>
+            </wp:cNvGraphicFramePr>
+            <a:graphic xmlns:a="http://schemas.openxmlformats.org/drawingml/2006/main">
+              <a:graphicData uri="http://schemas.openxmlformats.org/drawingml/2006/picture">
+                <pic:pic xmlns:pic="http://schemas.openxmlformats.org/drawingml/2006/picture">
+                  <pic:nvPicPr>
+                    <pic:cNvPr id="1671306127" name=""/>
+                    <pic:cNvPicPr/>
+                  </pic:nvPicPr>
+                  <pic:blipFill>
+                    <a:blip r:embed="rId62"/>
+                    <a:stretch>
+                      <a:fillRect/>
+                    </a:stretch>
+                  </pic:blipFill>
+                  <pic:spPr>
+                    <a:xfrm>
+                      <a:off x="0" y="0"/>
+                      <a:ext cx="2639237" cy="838213"/>
+                    </a:xfrm>
+                    <a:prstGeom prst="rect">
+                      <a:avLst/>
+                    </a:prstGeom>
+                  </pic:spPr>
+                </pic:pic>
+              </a:graphicData>
+            </a:graphic>
+          </wp:inline>
+        </w:drawing>
       </w:r>
     </w:p>
     <w:p>
@@ -9924,11 +9949,9 @@
       </w:r>
     </w:p>
     <w:p/>
-    <w:p>
-      <w:r>
-        <w:br/>
-      </w:r>
-      <w:hyperlink r:id="rId62" w:history="1">
+    <w:p/>
+    <w:p>
+      <w:hyperlink r:id="rId63" w:history="1">
         <w:r>
           <w:rPr>
             <w:rStyle w:val="Hyperlink"/>
@@ -9937,9 +9960,6 @@
         </w:r>
       </w:hyperlink>
     </w:p>
-    <w:p/>
-    <w:p/>
-    <w:p/>
     <w:p>
       <w:pPr>
         <w:pStyle w:val="Heading2"/>
@@ -10329,7 +10349,7 @@
       <w:r>
         <w:br/>
       </w:r>
-      <w:hyperlink r:id="rId63" w:history="1">
+      <w:hyperlink r:id="rId64" w:history="1">
         <w:r>
           <w:rPr>
             <w:rStyle w:val="Hyperlink"/>
@@ -10350,7 +10370,7 @@
           <w:noProof/>
         </w:rPr>
         <w:drawing>
-          <wp:anchor distT="0" distB="0" distL="114300" distR="114300" simplePos="0" relativeHeight="251698176" behindDoc="0" locked="0" layoutInCell="1" allowOverlap="1" wp14:anchorId="125D486F" wp14:editId="63F2F754">
+          <wp:anchor distT="0" distB="0" distL="114300" distR="114300" simplePos="0" relativeHeight="251698176" behindDoc="0" locked="0" layoutInCell="1" allowOverlap="1" wp14:anchorId="125D486F" wp14:editId="1854DB25">
             <wp:simplePos x="0" y="0"/>
             <wp:positionH relativeFrom="column">
               <wp:posOffset>1727200</wp:posOffset>
@@ -10373,7 +10393,7 @@
                     <pic:cNvPicPr/>
                   </pic:nvPicPr>
                   <pic:blipFill>
-                    <a:blip r:embed="rId64" cstate="print">
+                    <a:blip r:embed="rId65" cstate="print">
                       <a:extLst>
                         <a:ext uri="{28A0092B-C50C-407E-A947-70E740481C1C}">
                           <a14:useLocalDpi xmlns:a14="http://schemas.microsoft.com/office/drawing/2010/main" val="0"/>
@@ -10590,7 +10610,7 @@
                     <pic:cNvPicPr/>
                   </pic:nvPicPr>
                   <pic:blipFill>
-                    <a:blip r:embed="rId65">
+                    <a:blip r:embed="rId66">
                       <a:extLst>
                         <a:ext uri="{28A0092B-C50C-407E-A947-70E740481C1C}">
                           <a14:useLocalDpi xmlns:a14="http://schemas.microsoft.com/office/drawing/2010/main" val="0"/>
@@ -10666,24 +10686,12 @@
       <w:r>
         <w:br/>
       </w:r>
-      <w:hyperlink r:id="rId66" w:history="1">
+      <w:hyperlink r:id="rId67" w:history="1">
         <w:r>
           <w:rPr>
             <w:rStyle w:val="Hyperlink"/>
           </w:rPr>
-          <w:t>https://resinsight.org/plot-window/ensemb</w:t>
-        </w:r>
-        <w:r>
-          <w:rPr>
-            <w:rStyle w:val="Hyperlink"/>
-          </w:rPr>
-          <w:t>l</w:t>
-        </w:r>
-        <w:r>
-          <w:rPr>
-            <w:rStyle w:val="Hyperlink"/>
-          </w:rPr>
-          <w:t>erftplot/</w:t>
+          <w:t>https://resinsight.org/plot-window/ensemblerftplot/</w:t>
         </w:r>
       </w:hyperlink>
     </w:p>
@@ -10722,7 +10730,7 @@
                     <pic:cNvPicPr/>
                   </pic:nvPicPr>
                   <pic:blipFill>
-                    <a:blip r:embed="rId67">
+                    <a:blip r:embed="rId68">
                       <a:extLst>
                         <a:ext uri="{28A0092B-C50C-407E-A947-70E740481C1C}">
                           <a14:useLocalDpi xmlns:a14="http://schemas.microsoft.com/office/drawing/2010/main" val="0"/>
@@ -11048,7 +11056,7 @@
     </w:p>
     <w:p/>
     <w:p>
-      <w:hyperlink r:id="rId68" w:history="1">
+      <w:hyperlink r:id="rId69" w:history="1">
         <w:r>
           <w:rPr>
             <w:color w:val="0563C1" w:themeColor="hyperlink"/>
@@ -11077,7 +11085,7 @@
       </w:r>
     </w:p>
     <w:p>
-      <w:hyperlink r:id="rId69" w:anchor="For_a_sample" w:history="1">
+      <w:hyperlink r:id="rId70" w:anchor="For_a_sample" w:history="1">
         <w:r>
           <w:rPr>
             <w:color w:val="0563C1" w:themeColor="hyperlink"/>
@@ -11113,7 +11121,7 @@
                     <pic:cNvPicPr/>
                   </pic:nvPicPr>
                   <pic:blipFill>
-                    <a:blip r:embed="rId70"/>
+                    <a:blip r:embed="rId71"/>
                     <a:stretch>
                       <a:fillRect/>
                     </a:stretch>
@@ -11169,7 +11177,7 @@
                     <pic:cNvPicPr/>
                   </pic:nvPicPr>
                   <pic:blipFill>
-                    <a:blip r:embed="rId71">
+                    <a:blip r:embed="rId72">
                       <a:extLst>
                         <a:ext uri="{28A0092B-C50C-407E-A947-70E740481C1C}">
                           <a14:useLocalDpi xmlns:a14="http://schemas.microsoft.com/office/drawing/2010/main" val="0"/>
@@ -11528,7 +11536,7 @@
           <w:noProof/>
         </w:rPr>
         <w:drawing>
-          <wp:anchor distT="0" distB="0" distL="114300" distR="114300" simplePos="0" relativeHeight="251696128" behindDoc="0" locked="0" layoutInCell="1" allowOverlap="1" wp14:anchorId="3B86D721" wp14:editId="333DC673">
+          <wp:anchor distT="0" distB="0" distL="114300" distR="114300" simplePos="0" relativeHeight="251696128" behindDoc="0" locked="0" layoutInCell="1" allowOverlap="1" wp14:anchorId="3B86D721" wp14:editId="7971A85C">
             <wp:simplePos x="0" y="0"/>
             <wp:positionH relativeFrom="margin">
               <wp:align>right</wp:align>
@@ -11551,7 +11559,7 @@
                     <pic:cNvPicPr/>
                   </pic:nvPicPr>
                   <pic:blipFill>
-                    <a:blip r:embed="rId72" cstate="print">
+                    <a:blip r:embed="rId73" cstate="print">
                       <a:extLst>
                         <a:ext uri="{28A0092B-C50C-407E-A947-70E740481C1C}">
                           <a14:useLocalDpi xmlns:a14="http://schemas.microsoft.com/office/drawing/2010/main" val="0"/>
@@ -11579,7 +11587,7 @@
       </w:r>
     </w:p>
     <w:p>
-      <w:hyperlink r:id="rId73" w:history="1">
+      <w:hyperlink r:id="rId74" w:history="1">
         <w:r>
           <w:rPr>
             <w:color w:val="0563C1" w:themeColor="hyperlink"/>

</xml_diff>